<commit_message>
Class Diag. update Req. update
</commit_message>
<xml_diff>
--- a/.idea/curs_idei.docx
+++ b/.idea/curs_idei.docx
@@ -10853,6 +10853,8 @@
                   <w:proofErr w:type="spellStart"/>
                   <w:r>
                     <w:rPr>
+                      <w:b/>
+                      <w:bCs/>
                       <w:color w:val="FFFF00"/>
                       <w:sz w:val="20"/>
                       <w:szCs w:val="20"/>
@@ -10863,6 +10865,8 @@
                   <w:proofErr w:type="spellEnd"/>
                   <w:r>
                     <w:rPr>
+                      <w:b/>
+                      <w:bCs/>
                       <w:color w:val="FFFF00"/>
                       <w:sz w:val="20"/>
                       <w:szCs w:val="20"/>
@@ -10873,6 +10877,8 @@
                   <w:proofErr w:type="spellStart"/>
                   <w:r>
                     <w:rPr>
+                      <w:b/>
+                      <w:bCs/>
                       <w:color w:val="FFFF00"/>
                       <w:sz w:val="20"/>
                       <w:szCs w:val="20"/>
@@ -10883,6 +10889,8 @@
                   <w:proofErr w:type="spellEnd"/>
                   <w:r>
                     <w:rPr>
+                      <w:b/>
+                      <w:bCs/>
                       <w:color w:val="FFFF00"/>
                       <w:sz w:val="20"/>
                       <w:szCs w:val="20"/>
@@ -10893,6 +10901,8 @@
                   <w:proofErr w:type="spellStart"/>
                   <w:r>
                     <w:rPr>
+                      <w:b/>
+                      <w:bCs/>
                       <w:color w:val="FFFF00"/>
                       <w:sz w:val="20"/>
                       <w:szCs w:val="20"/>
@@ -11215,6 +11225,182 @@
         </w:rPr>
         <w:t>.</w:t>
       </w:r>
+    </w:p>
+    <w:p>
+      <w:pPr>
+        <w:ind w:left="1440" w:hanging="1440"/>
+        <w:rPr>
+          <w:sz w:val="20"/>
+          <w:szCs w:val="20"/>
+          <w:lang w:val="pt-BR"/>
+        </w:rPr>
+      </w:pPr>
+    </w:p>
+    <w:p>
+      <w:pPr>
+        <w:ind w:left="1440" w:hanging="1440"/>
+        <w:rPr>
+          <w:sz w:val="20"/>
+          <w:szCs w:val="20"/>
+          <w:lang w:val="pt-BR"/>
+        </w:rPr>
+      </w:pPr>
+    </w:p>
+    <w:p>
+      <w:pPr>
+        <w:rPr>
+          <w:b/>
+          <w:sz w:val="12"/>
+          <w:szCs w:val="12"/>
+          <w:lang w:val="pt-BR"/>
+        </w:rPr>
+      </w:pPr>
+      <w:r>
+        <w:rPr>
+          <w:b/>
+          <w:sz w:val="12"/>
+          <w:szCs w:val="12"/>
+          <w:lang w:val="pt-BR"/>
+        </w:rPr>
+        <w:lastRenderedPageBreak/>
+        <w:t>0</w:t>
+      </w:r>
+      <w:r>
+        <w:rPr>
+          <w:b/>
+          <w:sz w:val="12"/>
+          <w:szCs w:val="12"/>
+          <w:lang w:val="pt-BR"/>
+        </w:rPr>
+        <w:t>7</w:t>
+      </w:r>
+      <w:r>
+        <w:rPr>
+          <w:b/>
+          <w:sz w:val="12"/>
+          <w:szCs w:val="12"/>
+          <w:lang w:val="pt-BR"/>
+        </w:rPr>
+        <w:t>.</w:t>
+      </w:r>
+      <w:r>
+        <w:rPr>
+          <w:b/>
+          <w:sz w:val="12"/>
+          <w:szCs w:val="12"/>
+          <w:lang w:val="pt-BR"/>
+        </w:rPr>
+        <w:t>09</w:t>
+      </w:r>
+      <w:r>
+        <w:rPr>
+          <w:b/>
+          <w:sz w:val="12"/>
+          <w:szCs w:val="12"/>
+          <w:lang w:val="pt-BR"/>
+        </w:rPr>
+        <w:t>.2023</w:t>
+      </w:r>
+    </w:p>
+    <w:p>
+      <w:pPr>
+        <w:ind w:left="1440" w:hanging="1440"/>
+        <w:rPr>
+          <w:sz w:val="20"/>
+          <w:szCs w:val="20"/>
+          <w:lang w:val="pt-BR"/>
+        </w:rPr>
+      </w:pPr>
+      <w:r>
+        <w:rPr>
+          <w:sz w:val="20"/>
+          <w:szCs w:val="20"/>
+          <w:lang w:val="pt-BR"/>
+        </w:rPr>
+        <w:t xml:space="preserve">1. </w:t>
+      </w:r>
+      <w:proofErr w:type="spellStart"/>
+      <w:r>
+        <w:rPr>
+          <w:sz w:val="20"/>
+          <w:szCs w:val="20"/>
+          <w:lang w:val="pt-BR"/>
+        </w:rPr>
+        <w:t>Class</w:t>
+      </w:r>
+      <w:proofErr w:type="spellEnd"/>
+      <w:r>
+        <w:rPr>
+          <w:sz w:val="20"/>
+          <w:szCs w:val="20"/>
+          <w:lang w:val="pt-BR"/>
+        </w:rPr>
+        <w:t xml:space="preserve"> / </w:t>
+      </w:r>
+      <w:proofErr w:type="spellStart"/>
+      <w:r>
+        <w:rPr>
+          <w:sz w:val="20"/>
+          <w:szCs w:val="20"/>
+          <w:lang w:val="pt-BR"/>
+        </w:rPr>
+        <w:t>Metode</w:t>
+      </w:r>
+      <w:proofErr w:type="spellEnd"/>
+      <w:r>
+        <w:rPr>
+          <w:sz w:val="20"/>
+          <w:szCs w:val="20"/>
+          <w:lang w:val="pt-BR"/>
+        </w:rPr>
+        <w:t xml:space="preserve"> &lt;--&gt; UC</w:t>
+      </w:r>
+    </w:p>
+    <w:p>
+      <w:pPr>
+        <w:ind w:left="1440" w:hanging="1440"/>
+        <w:rPr>
+          <w:sz w:val="20"/>
+          <w:szCs w:val="20"/>
+          <w:lang w:val="pt-BR"/>
+        </w:rPr>
+      </w:pPr>
+      <w:r>
+        <w:rPr>
+          <w:sz w:val="20"/>
+          <w:szCs w:val="20"/>
+          <w:lang w:val="pt-BR"/>
+        </w:rPr>
+        <w:t xml:space="preserve">2. </w:t>
+      </w:r>
+      <w:proofErr w:type="spellStart"/>
+      <w:r>
+        <w:rPr>
+          <w:sz w:val="20"/>
+          <w:szCs w:val="20"/>
+          <w:lang w:val="pt-BR"/>
+        </w:rPr>
+        <w:t>Function</w:t>
+      </w:r>
+      <w:proofErr w:type="spellEnd"/>
+      <w:r>
+        <w:rPr>
+          <w:sz w:val="20"/>
+          <w:szCs w:val="20"/>
+          <w:lang w:val="pt-BR"/>
+        </w:rPr>
+        <w:t xml:space="preserve"> </w:t>
+      </w:r>
+      <w:proofErr w:type="spellStart"/>
+      <w:r>
+        <w:rPr>
+          <w:sz w:val="20"/>
+          <w:szCs w:val="20"/>
+          <w:lang w:val="pt-BR"/>
+        </w:rPr>
+        <w:t>Logic</w:t>
+      </w:r>
+      <w:proofErr w:type="spellEnd"/>
     </w:p>
     <w:sectPr>
       <w:pgSz w:w="12240" w:h="15840"/>

</xml_diff>